<commit_message>
add git and github to skills
</commit_message>
<xml_diff>
--- a/Afolabi Data Science Resume Mar 6.docx
+++ b/Afolabi Data Science Resume Mar 6.docx
@@ -638,7 +638,25 @@
           <w:sz w:val="20"/>
           <w:szCs w:val="20"/>
         </w:rPr>
-        <w:t>modeling. By utilizing Lasso and Ridge regularization</w:t>
+        <w:t xml:space="preserve">modeling. By utilizing </w:t>
+      </w:r>
+      <w:r>
+        <w:rPr>
+          <w:rFonts w:asciiTheme="minorHAnsi" w:hAnsiTheme="minorHAnsi" w:cstheme="minorHAnsi"/>
+          <w:spacing w:val="-1"/>
+          <w:sz w:val="20"/>
+          <w:szCs w:val="20"/>
+        </w:rPr>
+        <w:t xml:space="preserve">the </w:t>
+      </w:r>
+      <w:r>
+        <w:rPr>
+          <w:rFonts w:asciiTheme="minorHAnsi" w:hAnsiTheme="minorHAnsi" w:cstheme="minorHAnsi"/>
+          <w:spacing w:val="-1"/>
+          <w:sz w:val="20"/>
+          <w:szCs w:val="20"/>
+        </w:rPr>
+        <w:t>Ridge regularization</w:t>
       </w:r>
       <w:r>
         <w:rPr>
@@ -656,7 +674,7 @@
           <w:sz w:val="20"/>
           <w:szCs w:val="20"/>
         </w:rPr>
-        <w:t xml:space="preserve">techniques, I was able to develop a model that </w:t>
+        <w:t xml:space="preserve">technique, I was able to develop a model that </w:t>
       </w:r>
       <w:r>
         <w:rPr>
@@ -875,7 +893,25 @@
           <w:sz w:val="20"/>
           <w:szCs w:val="20"/>
         </w:rPr>
-        <w:t>logistic regression model to classify which subreddit anew post belonged to.</w:t>
+        <w:t>logistic regression model to classify which subreddit a</w:t>
+      </w:r>
+      <w:r>
+        <w:rPr>
+          <w:rFonts w:asciiTheme="minorHAnsi" w:hAnsiTheme="minorHAnsi" w:cstheme="minorHAnsi"/>
+          <w:spacing w:val="-1"/>
+          <w:sz w:val="20"/>
+          <w:szCs w:val="20"/>
+        </w:rPr>
+        <w:t xml:space="preserve"> </w:t>
+      </w:r>
+      <w:r>
+        <w:rPr>
+          <w:rFonts w:asciiTheme="minorHAnsi" w:hAnsiTheme="minorHAnsi" w:cstheme="minorHAnsi"/>
+          <w:spacing w:val="-1"/>
+          <w:sz w:val="20"/>
+          <w:szCs w:val="20"/>
+        </w:rPr>
+        <w:t>new post belonged to.</w:t>
       </w:r>
     </w:p>
     <w:p/>
@@ -1293,7 +1329,7 @@
           <w:sz w:val="20"/>
           <w:szCs w:val="20"/>
         </w:rPr>
-        <w:t>Performing preflight inspections, calculating weight and balance, and complet</w:t>
+        <w:t>Perfor</w:t>
       </w:r>
       <w:r>
         <w:rPr>
@@ -1302,7 +1338,88 @@
           <w:sz w:val="20"/>
           <w:szCs w:val="20"/>
         </w:rPr>
-        <w:t>ing accurate flight plans.</w:t>
+        <w:t>med</w:t>
+      </w:r>
+      <w:r>
+        <w:rPr>
+          <w:rFonts w:asciiTheme="minorHAnsi" w:hAnsiTheme="minorHAnsi" w:cstheme="minorHAnsi"/>
+          <w:color w:val="000000" w:themeColor="text1"/>
+          <w:sz w:val="20"/>
+          <w:szCs w:val="20"/>
+        </w:rPr>
+        <w:t xml:space="preserve"> </w:t>
+      </w:r>
+      <w:r>
+        <w:rPr>
+          <w:rFonts w:asciiTheme="minorHAnsi" w:hAnsiTheme="minorHAnsi" w:cstheme="minorHAnsi"/>
+          <w:color w:val="000000" w:themeColor="text1"/>
+          <w:sz w:val="20"/>
+          <w:szCs w:val="20"/>
+        </w:rPr>
+        <w:t xml:space="preserve">helicopters </w:t>
+      </w:r>
+      <w:r>
+        <w:rPr>
+          <w:rFonts w:asciiTheme="minorHAnsi" w:hAnsiTheme="minorHAnsi" w:cstheme="minorHAnsi"/>
+          <w:color w:val="000000" w:themeColor="text1"/>
+          <w:sz w:val="20"/>
+          <w:szCs w:val="20"/>
+        </w:rPr>
+        <w:t>preflight inspections, calculat</w:t>
+      </w:r>
+      <w:r>
+        <w:rPr>
+          <w:rFonts w:asciiTheme="minorHAnsi" w:hAnsiTheme="minorHAnsi" w:cstheme="minorHAnsi"/>
+          <w:color w:val="000000" w:themeColor="text1"/>
+          <w:sz w:val="20"/>
+          <w:szCs w:val="20"/>
+        </w:rPr>
+        <w:t>ed</w:t>
+      </w:r>
+      <w:r>
+        <w:rPr>
+          <w:rFonts w:asciiTheme="minorHAnsi" w:hAnsiTheme="minorHAnsi" w:cstheme="minorHAnsi"/>
+          <w:color w:val="000000" w:themeColor="text1"/>
+          <w:sz w:val="20"/>
+          <w:szCs w:val="20"/>
+        </w:rPr>
+        <w:t xml:space="preserve"> </w:t>
+      </w:r>
+      <w:r>
+        <w:rPr>
+          <w:rFonts w:asciiTheme="minorHAnsi" w:hAnsiTheme="minorHAnsi" w:cstheme="minorHAnsi"/>
+          <w:color w:val="000000" w:themeColor="text1"/>
+          <w:sz w:val="20"/>
+          <w:szCs w:val="20"/>
+        </w:rPr>
+        <w:t xml:space="preserve">its </w:t>
+      </w:r>
+      <w:r>
+        <w:rPr>
+          <w:rFonts w:asciiTheme="minorHAnsi" w:hAnsiTheme="minorHAnsi" w:cstheme="minorHAnsi"/>
+          <w:color w:val="000000" w:themeColor="text1"/>
+          <w:sz w:val="20"/>
+          <w:szCs w:val="20"/>
+        </w:rPr>
+        <w:t>weight and balance, and complet</w:t>
+      </w:r>
+      <w:r>
+        <w:rPr>
+          <w:rFonts w:asciiTheme="minorHAnsi" w:hAnsiTheme="minorHAnsi" w:cstheme="minorHAnsi"/>
+          <w:color w:val="000000" w:themeColor="text1"/>
+          <w:sz w:val="20"/>
+          <w:szCs w:val="20"/>
+        </w:rPr>
+        <w:t>ed</w:t>
+      </w:r>
+      <w:r>
+        <w:rPr>
+          <w:rFonts w:asciiTheme="minorHAnsi" w:hAnsiTheme="minorHAnsi" w:cstheme="minorHAnsi"/>
+          <w:color w:val="000000" w:themeColor="text1"/>
+          <w:sz w:val="20"/>
+          <w:szCs w:val="20"/>
+        </w:rPr>
+        <w:t xml:space="preserve"> accurate flight plans</w:t>
       </w:r>
     </w:p>
     <w:p>
@@ -1330,7 +1447,25 @@
           <w:sz w:val="20"/>
           <w:szCs w:val="20"/>
         </w:rPr>
-        <w:t>Operating the helicopter in a safe and efficient manner in accordance with the company’s operations manual</w:t>
+        <w:t>Operat</w:t>
+      </w:r>
+      <w:r>
+        <w:rPr>
+          <w:rFonts w:asciiTheme="minorHAnsi" w:hAnsiTheme="minorHAnsi" w:cstheme="minorHAnsi"/>
+          <w:spacing w:val="-1"/>
+          <w:sz w:val="20"/>
+          <w:szCs w:val="20"/>
+        </w:rPr>
+        <w:t>ed</w:t>
+      </w:r>
+      <w:r>
+        <w:rPr>
+          <w:rFonts w:asciiTheme="minorHAnsi" w:hAnsiTheme="minorHAnsi" w:cstheme="minorHAnsi"/>
+          <w:spacing w:val="-1"/>
+          <w:sz w:val="20"/>
+          <w:szCs w:val="20"/>
+        </w:rPr>
+        <w:t xml:space="preserve"> the helicopter in a safe and efficient manner in accordance with the company’s operations manual</w:t>
       </w:r>
     </w:p>
     <w:p>
@@ -1358,7 +1493,79 @@
           <w:sz w:val="20"/>
           <w:szCs w:val="20"/>
         </w:rPr>
-        <w:t>Reviewed the companies operating documents and ensured they were up to date with the Nigeria aviation regulations</w:t>
+        <w:t xml:space="preserve">Reviewed the </w:t>
+      </w:r>
+      <w:r>
+        <w:rPr>
+          <w:rFonts w:asciiTheme="minorHAnsi" w:hAnsiTheme="minorHAnsi" w:cstheme="minorHAnsi"/>
+          <w:spacing w:val="-1"/>
+          <w:sz w:val="20"/>
+          <w:szCs w:val="20"/>
+        </w:rPr>
+        <w:t>company’s</w:t>
+      </w:r>
+      <w:r>
+        <w:rPr>
+          <w:rFonts w:asciiTheme="minorHAnsi" w:hAnsiTheme="minorHAnsi" w:cstheme="minorHAnsi"/>
+          <w:spacing w:val="-1"/>
+          <w:sz w:val="20"/>
+          <w:szCs w:val="20"/>
+        </w:rPr>
+        <w:t xml:space="preserve"> operati</w:t>
+      </w:r>
+      <w:r>
+        <w:rPr>
+          <w:rFonts w:asciiTheme="minorHAnsi" w:hAnsiTheme="minorHAnsi" w:cstheme="minorHAnsi"/>
+          <w:spacing w:val="-1"/>
+          <w:sz w:val="20"/>
+          <w:szCs w:val="20"/>
+        </w:rPr>
+        <w:t xml:space="preserve">on </w:t>
+      </w:r>
+      <w:r>
+        <w:rPr>
+          <w:rFonts w:asciiTheme="minorHAnsi" w:hAnsiTheme="minorHAnsi" w:cstheme="minorHAnsi"/>
+          <w:spacing w:val="-1"/>
+          <w:sz w:val="20"/>
+          <w:szCs w:val="20"/>
+        </w:rPr>
+        <w:t xml:space="preserve">documents and ensured they were up to date with the Nigeria </w:t>
+      </w:r>
+      <w:r>
+        <w:rPr>
+          <w:rFonts w:asciiTheme="minorHAnsi" w:hAnsiTheme="minorHAnsi" w:cstheme="minorHAnsi"/>
+          <w:spacing w:val="-1"/>
+          <w:sz w:val="20"/>
+          <w:szCs w:val="20"/>
+        </w:rPr>
+        <w:t>A</w:t>
+      </w:r>
+      <w:r>
+        <w:rPr>
+          <w:rFonts w:asciiTheme="minorHAnsi" w:hAnsiTheme="minorHAnsi" w:cstheme="minorHAnsi"/>
+          <w:spacing w:val="-1"/>
+          <w:sz w:val="20"/>
+          <w:szCs w:val="20"/>
+        </w:rPr>
+        <w:t xml:space="preserve">viation </w:t>
+      </w:r>
+      <w:r>
+        <w:rPr>
+          <w:rFonts w:asciiTheme="minorHAnsi" w:hAnsiTheme="minorHAnsi" w:cstheme="minorHAnsi"/>
+          <w:spacing w:val="-1"/>
+          <w:sz w:val="20"/>
+          <w:szCs w:val="20"/>
+        </w:rPr>
+        <w:t>R</w:t>
+      </w:r>
+      <w:r>
+        <w:rPr>
+          <w:rFonts w:asciiTheme="minorHAnsi" w:hAnsiTheme="minorHAnsi" w:cstheme="minorHAnsi"/>
+          <w:spacing w:val="-1"/>
+          <w:sz w:val="20"/>
+          <w:szCs w:val="20"/>
+        </w:rPr>
+        <w:t>egulations</w:t>
       </w:r>
     </w:p>
     <w:p>
@@ -1726,6 +1933,16 @@
         </w:rPr>
         <w:t>Python, JavaScript, HTML, CSS</w:t>
       </w:r>
+      <w:r>
+        <w:rPr>
+          <w:rFonts w:asciiTheme="minorHAnsi" w:hAnsiTheme="minorHAnsi" w:cstheme="minorHAnsi"/>
+          <w:color w:val="000000" w:themeColor="text1"/>
+          <w:spacing w:val="-2"/>
+          <w:sz w:val="20"/>
+          <w:szCs w:val="20"/>
+        </w:rPr>
+        <w:t>, Git</w:t>
+      </w:r>
     </w:p>
     <w:p>
       <w:pPr>
@@ -1802,7 +2019,39 @@
           <w:sz w:val="20"/>
           <w:szCs w:val="20"/>
         </w:rPr>
-        <w:t>Seaborn, Jupyter Notebook</w:t>
+        <w:t xml:space="preserve">Seaborn, </w:t>
+      </w:r>
+      <w:proofErr w:type="spellStart"/>
+      <w:r>
+        <w:rPr>
+          <w:rFonts w:asciiTheme="minorHAnsi" w:hAnsiTheme="minorHAnsi" w:cstheme="minorHAnsi"/>
+          <w:color w:val="000000" w:themeColor="text1"/>
+          <w:spacing w:val="-2"/>
+          <w:sz w:val="20"/>
+          <w:szCs w:val="20"/>
+        </w:rPr>
+        <w:t>Jupyter</w:t>
+      </w:r>
+      <w:proofErr w:type="spellEnd"/>
+      <w:r>
+        <w:rPr>
+          <w:rFonts w:asciiTheme="minorHAnsi" w:hAnsiTheme="minorHAnsi" w:cstheme="minorHAnsi"/>
+          <w:color w:val="000000" w:themeColor="text1"/>
+          <w:spacing w:val="-2"/>
+          <w:sz w:val="20"/>
+          <w:szCs w:val="20"/>
+        </w:rPr>
+        <w:t xml:space="preserve"> Notebook</w:t>
+      </w:r>
+      <w:r>
+        <w:rPr>
+          <w:rFonts w:asciiTheme="minorHAnsi" w:hAnsiTheme="minorHAnsi" w:cstheme="minorHAnsi"/>
+          <w:color w:val="000000" w:themeColor="text1"/>
+          <w:spacing w:val="-2"/>
+          <w:sz w:val="20"/>
+          <w:szCs w:val="20"/>
+        </w:rPr>
+        <w:t>, Github</w:t>
       </w:r>
     </w:p>
     <w:p>

</xml_diff>

<commit_message>
moved git to skills
</commit_message>
<xml_diff>
--- a/Afolabi Data Science Resume Mar 6.docx
+++ b/Afolabi Data Science Resume Mar 6.docx
@@ -1933,16 +1933,6 @@
         </w:rPr>
         <w:t>Python, JavaScript, HTML, CSS</w:t>
       </w:r>
-      <w:r>
-        <w:rPr>
-          <w:rFonts w:asciiTheme="minorHAnsi" w:hAnsiTheme="minorHAnsi" w:cstheme="minorHAnsi"/>
-          <w:color w:val="000000" w:themeColor="text1"/>
-          <w:spacing w:val="-2"/>
-          <w:sz w:val="20"/>
-          <w:szCs w:val="20"/>
-        </w:rPr>
-        <w:t>, Git</w:t>
-      </w:r>
     </w:p>
     <w:p>
       <w:pPr>
@@ -2019,9 +2009,8 @@
           <w:sz w:val="20"/>
           <w:szCs w:val="20"/>
         </w:rPr>
-        <w:t xml:space="preserve">Seaborn, </w:t>
-      </w:r>
-      <w:proofErr w:type="spellStart"/>
+        <w:t>Seaborn, Jupyter Notebook</w:t>
+      </w:r>
       <w:r>
         <w:rPr>
           <w:rFonts w:asciiTheme="minorHAnsi" w:hAnsiTheme="minorHAnsi" w:cstheme="minorHAnsi"/>
@@ -2030,9 +2019,8 @@
           <w:sz w:val="20"/>
           <w:szCs w:val="20"/>
         </w:rPr>
-        <w:t>Jupyter</w:t>
-      </w:r>
-      <w:proofErr w:type="spellEnd"/>
+        <w:t xml:space="preserve">, </w:t>
+      </w:r>
       <w:r>
         <w:rPr>
           <w:rFonts w:asciiTheme="minorHAnsi" w:hAnsiTheme="minorHAnsi" w:cstheme="minorHAnsi"/>
@@ -2041,17 +2029,7 @@
           <w:sz w:val="20"/>
           <w:szCs w:val="20"/>
         </w:rPr>
-        <w:t xml:space="preserve"> Notebook</w:t>
-      </w:r>
-      <w:r>
-        <w:rPr>
-          <w:rFonts w:asciiTheme="minorHAnsi" w:hAnsiTheme="minorHAnsi" w:cstheme="minorHAnsi"/>
-          <w:color w:val="000000" w:themeColor="text1"/>
-          <w:spacing w:val="-2"/>
-          <w:sz w:val="20"/>
-          <w:szCs w:val="20"/>
-        </w:rPr>
-        <w:t>, Github</w:t>
+        <w:t>Git/Github</w:t>
       </w:r>
     </w:p>
     <w:p>

</xml_diff>

<commit_message>
add SQL to skills
</commit_message>
<xml_diff>
--- a/Afolabi Data Science Resume Mar 6.docx
+++ b/Afolabi Data Science Resume Mar 6.docx
@@ -115,25 +115,7 @@
             <w:sz w:val="22"/>
             <w:szCs w:val="22"/>
           </w:rPr>
-          <w:t>cardosoafol</w:t>
-        </w:r>
-        <w:r>
-          <w:rPr>
-            <w:rStyle w:val="Hyperlink"/>
-            <w:rFonts w:asciiTheme="minorHAnsi" w:hAnsiTheme="minorHAnsi" w:cstheme="minorHAnsi"/>
-            <w:sz w:val="22"/>
-            <w:szCs w:val="22"/>
-          </w:rPr>
-          <w:t>a</w:t>
-        </w:r>
-        <w:r>
-          <w:rPr>
-            <w:rStyle w:val="Hyperlink"/>
-            <w:rFonts w:asciiTheme="minorHAnsi" w:hAnsiTheme="minorHAnsi" w:cstheme="minorHAnsi"/>
-            <w:sz w:val="22"/>
-            <w:szCs w:val="22"/>
-          </w:rPr>
-          <w:t>bi@yahoo.com</w:t>
+          <w:t>cardosoafolabi@yahoo.com</w:t>
         </w:r>
       </w:hyperlink>
       <w:r>
@@ -158,15 +140,7 @@
           <w:sz w:val="22"/>
           <w:szCs w:val="22"/>
         </w:rPr>
-        <w:t xml:space="preserve"> </w:t>
-      </w:r>
-      <w:r>
-        <w:rPr>
-          <w:rFonts w:asciiTheme="minorHAnsi" w:hAnsiTheme="minorHAnsi" w:cstheme="minorHAnsi"/>
-          <w:sz w:val="22"/>
-          <w:szCs w:val="22"/>
-        </w:rPr>
-        <w:t>github.com/</w:t>
+        <w:t xml:space="preserve"> github.com/</w:t>
       </w:r>
       <w:proofErr w:type="spellStart"/>
       <w:r>
@@ -348,55 +322,7 @@
           <w:sz w:val="20"/>
           <w:szCs w:val="20"/>
         </w:rPr>
-        <w:t>Data Scientist and former Helicopter Pilot</w:t>
-      </w:r>
-      <w:r>
-        <w:rPr>
-          <w:rFonts w:asciiTheme="minorHAnsi" w:hAnsiTheme="minorHAnsi" w:cstheme="minorHAnsi"/>
-          <w:sz w:val="20"/>
-          <w:szCs w:val="20"/>
-        </w:rPr>
-        <w:t xml:space="preserve"> </w:t>
-      </w:r>
-      <w:r>
-        <w:rPr>
-          <w:rFonts w:asciiTheme="minorHAnsi" w:hAnsiTheme="minorHAnsi" w:cstheme="minorHAnsi"/>
-          <w:sz w:val="20"/>
-          <w:szCs w:val="20"/>
-        </w:rPr>
-        <w:t>with a deep understanding of Machine</w:t>
-      </w:r>
-      <w:r>
-        <w:rPr>
-          <w:rFonts w:asciiTheme="minorHAnsi" w:hAnsiTheme="minorHAnsi" w:cstheme="minorHAnsi"/>
-          <w:sz w:val="20"/>
-          <w:szCs w:val="20"/>
-        </w:rPr>
-        <w:t xml:space="preserve"> </w:t>
-      </w:r>
-      <w:r>
-        <w:rPr>
-          <w:rFonts w:asciiTheme="minorHAnsi" w:hAnsiTheme="minorHAnsi" w:cstheme="minorHAnsi"/>
-          <w:sz w:val="20"/>
-          <w:szCs w:val="20"/>
-        </w:rPr>
-        <w:t xml:space="preserve">Learning principles. Passionate </w:t>
-      </w:r>
-      <w:r>
-        <w:rPr>
-          <w:rFonts w:asciiTheme="minorHAnsi" w:hAnsiTheme="minorHAnsi" w:cstheme="minorHAnsi"/>
-          <w:sz w:val="20"/>
-          <w:szCs w:val="20"/>
-        </w:rPr>
-        <w:t>about utilizing</w:t>
-      </w:r>
-      <w:r>
-        <w:rPr>
-          <w:rFonts w:asciiTheme="minorHAnsi" w:hAnsiTheme="minorHAnsi" w:cstheme="minorHAnsi"/>
-          <w:sz w:val="20"/>
-          <w:szCs w:val="20"/>
-        </w:rPr>
-        <w:t xml:space="preserve"> the latest software </w:t>
+        <w:t xml:space="preserve">Data Scientist and former Helicopter Pilot with a deep understanding of Machine Learning principles. Passionate about utilizing the latest software </w:t>
       </w:r>
       <w:r>
         <w:rPr>
@@ -616,25 +542,7 @@
           <w:sz w:val="20"/>
           <w:szCs w:val="20"/>
         </w:rPr>
-        <w:t xml:space="preserve">Developed a Linear regression model to predict the </w:t>
-      </w:r>
-      <w:r>
-        <w:rPr>
-          <w:rFonts w:asciiTheme="minorHAnsi" w:hAnsiTheme="minorHAnsi" w:cstheme="minorHAnsi"/>
-          <w:spacing w:val="-1"/>
-          <w:sz w:val="20"/>
-          <w:szCs w:val="20"/>
-        </w:rPr>
-        <w:t>sale price</w:t>
-      </w:r>
-      <w:r>
-        <w:rPr>
-          <w:rFonts w:asciiTheme="minorHAnsi" w:hAnsiTheme="minorHAnsi" w:cstheme="minorHAnsi"/>
-          <w:spacing w:val="-1"/>
-          <w:sz w:val="20"/>
-          <w:szCs w:val="20"/>
-        </w:rPr>
-        <w:t xml:space="preserve"> of houses in Ames, Iowa. I applied advanced </w:t>
+        <w:t xml:space="preserve">Developed a Linear regression model to predict the sale price of houses in Ames, Iowa. I applied advanced </w:t>
       </w:r>
       <w:r>
         <w:rPr>
@@ -769,25 +677,7 @@
           <w:sz w:val="20"/>
           <w:szCs w:val="20"/>
         </w:rPr>
-        <w:t xml:space="preserve"> was able to develop a model that </w:t>
-      </w:r>
-      <w:r>
-        <w:rPr>
-          <w:rFonts w:asciiTheme="minorHAnsi" w:hAnsiTheme="minorHAnsi" w:cstheme="minorHAnsi"/>
-          <w:spacing w:val="-1"/>
-          <w:sz w:val="20"/>
-          <w:szCs w:val="20"/>
-        </w:rPr>
-        <w:t>well outperformed</w:t>
-      </w:r>
-      <w:r>
-        <w:rPr>
-          <w:rFonts w:asciiTheme="minorHAnsi" w:hAnsiTheme="minorHAnsi" w:cstheme="minorHAnsi"/>
-          <w:spacing w:val="-1"/>
-          <w:sz w:val="20"/>
-          <w:szCs w:val="20"/>
-        </w:rPr>
-        <w:t xml:space="preserve"> the baseline</w:t>
+        <w:t xml:space="preserve"> was able to develop a model that well outperformed the baseline</w:t>
       </w:r>
       <w:r>
         <w:rPr>
@@ -1332,17 +1222,7 @@
           <w:sz w:val="20"/>
           <w:szCs w:val="20"/>
         </w:rPr>
-        <w:t>Helicopter Pilot</w:t>
-      </w:r>
-      <w:r>
-        <w:rPr>
-          <w:rFonts w:asciiTheme="minorHAnsi" w:hAnsiTheme="minorHAnsi" w:cstheme="minorHAnsi"/>
-          <w:iCs/>
-          <w:spacing w:val="-1"/>
-          <w:sz w:val="20"/>
-          <w:szCs w:val="20"/>
-        </w:rPr>
-        <w:t>,</w:t>
+        <w:t>Helicopter Pilot,</w:t>
       </w:r>
       <w:r>
         <w:rPr>
@@ -2064,7 +1944,27 @@
           <w:sz w:val="20"/>
           <w:szCs w:val="20"/>
         </w:rPr>
-        <w:t>Python, JavaScript, HTML, CSS</w:t>
+        <w:t xml:space="preserve">Python, </w:t>
+      </w:r>
+      <w:r>
+        <w:rPr>
+          <w:rFonts w:asciiTheme="minorHAnsi" w:hAnsiTheme="minorHAnsi" w:cstheme="minorHAnsi"/>
+          <w:color w:val="000000" w:themeColor="text1"/>
+          <w:spacing w:val="-2"/>
+          <w:sz w:val="20"/>
+          <w:szCs w:val="20"/>
+        </w:rPr>
+        <w:t xml:space="preserve">SQL, </w:t>
+      </w:r>
+      <w:r>
+        <w:rPr>
+          <w:rFonts w:asciiTheme="minorHAnsi" w:hAnsiTheme="minorHAnsi" w:cstheme="minorHAnsi"/>
+          <w:color w:val="000000" w:themeColor="text1"/>
+          <w:spacing w:val="-2"/>
+          <w:sz w:val="20"/>
+          <w:szCs w:val="20"/>
+        </w:rPr>
+        <w:t>JavaScript, HTML, CSS</w:t>
       </w:r>
     </w:p>
     <w:p>
@@ -5937,6 +5837,7 @@
   <w:style w:type="character" w:default="1" w:styleId="DefaultParagraphFont">
     <w:name w:val="Default Paragraph Font"/>
     <w:uiPriority w:val="1"/>
+    <w:semiHidden/>
     <w:unhideWhenUsed/>
   </w:style>
   <w:style w:type="table" w:default="1" w:styleId="TableNormal">

</xml_diff>